<commit_message>
added github backup link
</commit_message>
<xml_diff>
--- a/FizzBuzz_checklist.docx
+++ b/FizzBuzz_checklist.docx
@@ -20,42 +20,13 @@
       <w:pPr>
         <w:pStyle w:val="Heading1"/>
       </w:pPr>
-      <w:proofErr w:type="spellStart"/>
-      <w:r>
-        <w:t>FizzBuzz</w:t>
-      </w:r>
-      <w:proofErr w:type="spellEnd"/>
-      <w:r>
-        <w:t xml:space="preserve"> – The Basics</w:t>
-      </w:r>
-    </w:p>
-    <w:p>
-      <w:r>
-        <w:t xml:space="preserve">Regular </w:t>
-      </w:r>
-      <w:proofErr w:type="spellStart"/>
-      <w:r>
-        <w:t>fizzbuzz</w:t>
-      </w:r>
-      <w:proofErr w:type="spellEnd"/>
-      <w:r>
-        <w:t xml:space="preserve"> output is typically described as “Write a program that prints the numbers from 1 to 100. But for multiples of 3, print “Fizz” instead of the number. For multiples of 5, print “Buzz”. For Multiples of 3 and 5, print “</w:t>
-      </w:r>
-      <w:proofErr w:type="spellStart"/>
-      <w:r>
-        <w:t>FizzBuzz</w:t>
-      </w:r>
-      <w:proofErr w:type="spellEnd"/>
-      <w:r>
-        <w:t xml:space="preserve">”. Typical </w:t>
-      </w:r>
-      <w:proofErr w:type="spellStart"/>
-      <w:r>
-        <w:t>fizzbuzz</w:t>
-      </w:r>
-      <w:proofErr w:type="spellEnd"/>
-      <w:r>
-        <w:t xml:space="preserve"> output looks like:</w:t>
+      <w:r>
+        <w:t>FizzBuzz – The Basics</w:t>
+      </w:r>
+    </w:p>
+    <w:p>
+      <w:r>
+        <w:t>Regular fizzbuzz output is typically described as “Write a program that prints the numbers from 1 to 100. But for multiples of 3, print “Fizz” instead of the number. For multiples of 5, print “Buzz”. For Multiples of 3 and 5, print “FizzBuzz”. Typical fizzbuzz output looks like:</w:t>
       </w:r>
     </w:p>
     <w:p>
@@ -92,12 +63,8 @@
       </w:r>
       <w:r>
         <w:br/>
-      </w:r>
-      <w:proofErr w:type="spellStart"/>
-      <w:r>
         <w:t>FizzBuzz</w:t>
       </w:r>
-      <w:proofErr w:type="spellEnd"/>
       <w:r>
         <w:br/>
         <w:t>91</w:t>
@@ -117,15 +84,7 @@
         <w:pStyle w:val="Heading1"/>
       </w:pPr>
       <w:r>
-        <w:t xml:space="preserve">Super </w:t>
-      </w:r>
-      <w:proofErr w:type="spellStart"/>
-      <w:r>
-        <w:t>FizzBuzz</w:t>
-      </w:r>
-      <w:proofErr w:type="spellEnd"/>
-      <w:r>
-        <w:t xml:space="preserve"> - Requirements</w:t>
+        <w:t>Super FizzBuzz - Requirements</w:t>
       </w:r>
     </w:p>
     <w:p>
@@ -143,21 +102,7 @@
         <w:rPr>
           <w:highlight w:val="green"/>
         </w:rPr>
-        <w:t xml:space="preserve">Develop a class library called </w:t>
-      </w:r>
-      <w:proofErr w:type="spellStart"/>
-      <w:r>
-        <w:rPr>
-          <w:highlight w:val="green"/>
-        </w:rPr>
-        <w:t>SuperFizzBuzz</w:t>
-      </w:r>
-      <w:proofErr w:type="spellEnd"/>
-      <w:r>
-        <w:rPr>
-          <w:highlight w:val="green"/>
-        </w:rPr>
-        <w:t xml:space="preserve"> that can do the following:</w:t>
+        <w:t>Develop a class library called SuperFizzBuzz that can do the following:</w:t>
       </w:r>
     </w:p>
     <w:p>
@@ -175,21 +120,7 @@
         <w:rPr>
           <w:highlight w:val="green"/>
         </w:rPr>
-        <w:t xml:space="preserve">Can produce </w:t>
-      </w:r>
-      <w:proofErr w:type="spellStart"/>
-      <w:r>
-        <w:rPr>
-          <w:highlight w:val="green"/>
-        </w:rPr>
-        <w:t>fizzbuzz</w:t>
-      </w:r>
-      <w:proofErr w:type="spellEnd"/>
-      <w:r>
-        <w:rPr>
-          <w:highlight w:val="green"/>
-        </w:rPr>
-        <w:t xml:space="preserve"> output for a user-supplied range of numbers – e.g., from 2 to 35, or from 1 to </w:t>
+        <w:t xml:space="preserve">Can produce fizzbuzz output for a user-supplied range of numbers – e.g., from 2 to 35, or from 1 to </w:t>
       </w:r>
       <w:bookmarkStart w:id="0" w:name="OLE_LINK1"/>
       <w:r>
@@ -244,7 +175,6 @@
           <w:highlight w:val="yellow"/>
         </w:rPr>
       </w:pPr>
-      <w:proofErr w:type="spellStart"/>
       <w:r>
         <w:rPr>
           <w:b/>
@@ -255,7 +185,6 @@
         </w:rPr>
         <w:t>Fizzbuzz</w:t>
       </w:r>
-      <w:proofErr w:type="spellEnd"/>
       <w:r>
         <w:rPr>
           <w:highlight w:val="yellow"/>
@@ -320,63 +249,7 @@
         <w:rPr>
           <w:highlight w:val="green"/>
         </w:rPr>
-        <w:t xml:space="preserve">Can generate tokens other than “Fizz” and “Buzz” and can evaluate division by numbers other than 3 and 5. Maybe a user wants to test division by 4, 13, and 9, and output “Frog”, “Duck,” and “Chicken” for them (e.g., in this case, 52 would </w:t>
-      </w:r>
-      <w:proofErr w:type="spellStart"/>
-      <w:r>
-        <w:rPr>
-          <w:highlight w:val="green"/>
-        </w:rPr>
-        <w:t>ouput</w:t>
-      </w:r>
-      <w:proofErr w:type="spellEnd"/>
-      <w:r>
-        <w:rPr>
-          <w:highlight w:val="green"/>
-        </w:rPr>
-        <w:t xml:space="preserve"> “</w:t>
-      </w:r>
-      <w:proofErr w:type="spellStart"/>
-      <w:r>
-        <w:rPr>
-          <w:highlight w:val="green"/>
-        </w:rPr>
-        <w:t>FrogDuck</w:t>
-      </w:r>
-      <w:proofErr w:type="spellEnd"/>
-      <w:r>
-        <w:rPr>
-          <w:highlight w:val="green"/>
-        </w:rPr>
-        <w:t>”, 36 would output “</w:t>
-      </w:r>
-      <w:proofErr w:type="spellStart"/>
-      <w:r>
-        <w:rPr>
-          <w:highlight w:val="green"/>
-        </w:rPr>
-        <w:t>FrogChicken</w:t>
-      </w:r>
-      <w:proofErr w:type="spellEnd"/>
-      <w:r>
-        <w:rPr>
-          <w:highlight w:val="green"/>
-        </w:rPr>
-        <w:t>”, 468 would output “</w:t>
-      </w:r>
-      <w:proofErr w:type="spellStart"/>
-      <w:r>
-        <w:rPr>
-          <w:highlight w:val="green"/>
-        </w:rPr>
-        <w:t>FrogDuckChicken</w:t>
-      </w:r>
-      <w:proofErr w:type="spellEnd"/>
-      <w:r>
-        <w:rPr>
-          <w:highlight w:val="green"/>
-        </w:rPr>
-        <w:t>”, etc.)</w:t>
+        <w:t>Can generate tokens other than “Fizz” and “Buzz” and can evaluate division by numbers other than 3 and 5. Maybe a user wants to test division by 4, 13, and 9, and output “Frog”, “Duck,” and “Chicken” for them (e.g., in this case, 52 would ouput “FrogDuck”, 36 would output “FrogChicken”, 468 would output “FrogDuckChicken”, etc.)</w:t>
       </w:r>
     </w:p>
     <w:p>
@@ -394,35 +267,7 @@
         <w:rPr>
           <w:highlight w:val="green"/>
         </w:rPr>
-        <w:t xml:space="preserve">Write a console application, using your </w:t>
-      </w:r>
-      <w:proofErr w:type="spellStart"/>
-      <w:r>
-        <w:rPr>
-          <w:highlight w:val="green"/>
-        </w:rPr>
-        <w:t>SuperFizzBuzz</w:t>
-      </w:r>
-      <w:proofErr w:type="spellEnd"/>
-      <w:r>
-        <w:rPr>
-          <w:highlight w:val="green"/>
-        </w:rPr>
-        <w:t xml:space="preserve"> class, to solve the classic </w:t>
-      </w:r>
-      <w:proofErr w:type="spellStart"/>
-      <w:r>
-        <w:rPr>
-          <w:highlight w:val="green"/>
-        </w:rPr>
-        <w:t>FizzBuzz</w:t>
-      </w:r>
-      <w:proofErr w:type="spellEnd"/>
-      <w:r>
-        <w:rPr>
-          <w:highlight w:val="green"/>
-        </w:rPr>
-        <w:t xml:space="preserve"> problem as described above in “The Basics”.</w:t>
+        <w:t>Write a console application, using your SuperFizzBuzz class, to solve the classic FizzBuzz problem as described above in “The Basics”.</w:t>
       </w:r>
     </w:p>
     <w:p>
@@ -440,21 +285,7 @@
         <w:rPr>
           <w:highlight w:val="green"/>
         </w:rPr>
-        <w:t xml:space="preserve">Write a second console application demonstrating advanced usage of </w:t>
-      </w:r>
-      <w:proofErr w:type="spellStart"/>
-      <w:r>
-        <w:rPr>
-          <w:highlight w:val="green"/>
-        </w:rPr>
-        <w:t>SuperFizzBuzz</w:t>
-      </w:r>
-      <w:proofErr w:type="spellEnd"/>
-      <w:r>
-        <w:rPr>
-          <w:highlight w:val="green"/>
-        </w:rPr>
-        <w:t xml:space="preserve"> that performs the following:</w:t>
+        <w:t>Write a second console application demonstrating advanced usage of SuperFizzBuzz that performs the following:</w:t>
       </w:r>
     </w:p>
     <w:p>
@@ -532,21 +363,7 @@
         <w:rPr>
           <w:highlight w:val="green"/>
         </w:rPr>
-        <w:t>For Multiples of 38, print “</w:t>
-      </w:r>
-      <w:proofErr w:type="spellStart"/>
-      <w:r>
-        <w:rPr>
-          <w:highlight w:val="green"/>
-        </w:rPr>
-        <w:t>Bazz</w:t>
-      </w:r>
-      <w:proofErr w:type="spellEnd"/>
-      <w:r>
-        <w:rPr>
-          <w:highlight w:val="green"/>
-        </w:rPr>
-        <w:t>”</w:t>
+        <w:t>For Multiples of 38, print “Bazz”</w:t>
       </w:r>
     </w:p>
     <w:p>
@@ -565,16 +382,8 @@
           <w:highlight w:val="green"/>
         </w:rPr>
         <w:lastRenderedPageBreak/>
-        <w:t xml:space="preserve">Print the appropriate combination of tokens for any number that matches more than one of those </w:t>
-      </w:r>
-      <w:proofErr w:type="gramStart"/>
-      <w:r>
-        <w:rPr>
-          <w:highlight w:val="green"/>
-        </w:rPr>
-        <w:t>rules</w:t>
-      </w:r>
-      <w:proofErr w:type="gramEnd"/>
+        <w:t>Print the appropriate combination of tokens for any number that matches more than one of those rules</w:t>
+      </w:r>
     </w:p>
     <w:p>
       <w:pPr>
@@ -591,21 +400,7 @@
         <w:rPr>
           <w:highlight w:val="green"/>
         </w:rPr>
-        <w:t xml:space="preserve">In your solution, include tests for your </w:t>
-      </w:r>
-      <w:proofErr w:type="spellStart"/>
-      <w:r>
-        <w:rPr>
-          <w:highlight w:val="green"/>
-        </w:rPr>
-        <w:t>SuperFizzBuzz</w:t>
-      </w:r>
-      <w:proofErr w:type="spellEnd"/>
-      <w:r>
-        <w:rPr>
-          <w:highlight w:val="green"/>
-        </w:rPr>
-        <w:t xml:space="preserve"> class and any other related classes you develop.</w:t>
+        <w:t>In your solution, include tests for your SuperFizzBuzz class and any other related classes you develop.</w:t>
       </w:r>
       <w:r>
         <w:rPr>
@@ -639,11 +434,39 @@
       <w:r>
         <w:rPr>
           <w:b/>
+          <w:highlight w:val="green"/>
         </w:rPr>
         <w:t>Note:</w:t>
       </w:r>
       <w:r>
-        <w:t xml:space="preserve"> Requirements 2 and 3 should not require command line parsing to complete. </w:t>
+        <w:rPr>
+          <w:highlight w:val="green"/>
+        </w:rPr>
+        <w:t xml:space="preserve"> Requirements 2 and 3 should not require command line parsing to complete.</w:t>
+      </w:r>
+      <w:r>
+        <w:t xml:space="preserve"> </w:t>
+      </w:r>
+    </w:p>
+    <w:p>
+      <w:pPr>
+        <w:ind w:left="360"/>
+      </w:pPr>
+    </w:p>
+    <w:p>
+      <w:pPr>
+        <w:ind w:left="360"/>
+      </w:pPr>
+      <w:hyperlink r:id="rId5" w:history="1">
+        <w:r>
+          <w:rPr>
+            <w:rStyle w:val="Hyperlink"/>
+          </w:rPr>
+          <w:t>https://github.com/dtxworld/FizzBuzz.v2</w:t>
+        </w:r>
+      </w:hyperlink>
+      <w:r>
+        <w:t xml:space="preserve"> = backup!</w:t>
       </w:r>
     </w:p>
     <w:p/>
@@ -1382,6 +1205,29 @@
       <w:contextualSpacing/>
     </w:pPr>
   </w:style>
+  <w:style w:type="character" w:styleId="Hyperlink">
+    <w:name w:val="Hyperlink"/>
+    <w:basedOn w:val="DefaultParagraphFont"/>
+    <w:uiPriority w:val="99"/>
+    <w:unhideWhenUsed/>
+    <w:rsid w:val="00BB4BA9"/>
+    <w:rPr>
+      <w:color w:val="0563C1" w:themeColor="hyperlink"/>
+      <w:u w:val="single"/>
+    </w:rPr>
+  </w:style>
+  <w:style w:type="character" w:styleId="UnresolvedMention">
+    <w:name w:val="Unresolved Mention"/>
+    <w:basedOn w:val="DefaultParagraphFont"/>
+    <w:uiPriority w:val="99"/>
+    <w:semiHidden/>
+    <w:unhideWhenUsed/>
+    <w:rsid w:val="00BB4BA9"/>
+    <w:rPr>
+      <w:color w:val="605E5C"/>
+      <w:shd w:val="clear" w:color="auto" w:fill="E1DFDD"/>
+    </w:rPr>
+  </w:style>
 </w:styles>
 </file>
 

</xml_diff>